<commit_message>
testing base mpi things
</commit_message>
<xml_diff>
--- a/PP/OpenMP/Lab2.docx
+++ b/PP/OpenMP/Lab2.docx
@@ -400,6 +400,13 @@
     <w:bookmarkStart w:id="6" w:name="_Toc160174382" w:displacedByCustomXml="next"/>
     <w:sdt>
       <w:sdtPr>
+        <w:rPr>
+          <w:rFonts w:asciiTheme="minorHAnsi" w:eastAsiaTheme="minorHAnsi" w:hAnsiTheme="minorHAnsi" w:cstheme="minorBidi"/>
+          <w:b w:val="0"/>
+          <w:color w:val="auto"/>
+          <w:sz w:val="22"/>
+          <w:szCs w:val="22"/>
+        </w:rPr>
         <w:id w:val="1479647316"/>
         <w:docPartObj>
           <w:docPartGallery w:val="Table of Contents"/>
@@ -408,10 +415,8 @@
       </w:sdtPr>
       <w:sdtEndPr>
         <w:rPr>
-          <w:rFonts w:asciiTheme="minorHAnsi" w:eastAsiaTheme="minorHAnsi" w:hAnsiTheme="minorHAnsi" w:cstheme="minorHAnsi"/>
-          <w:b w:val="0"/>
+          <w:rFonts w:cstheme="minorHAnsi"/>
           <w:smallCaps/>
-          <w:color w:val="auto"/>
           <w:sz w:val="28"/>
           <w:szCs w:val="20"/>
         </w:rPr>
@@ -875,39 +880,34 @@
         </w:numPr>
       </w:pPr>
       <w:r>
-        <w:t>Определить эффективность распараллеливания программы с помощью</w:t>
-      </w:r>
-      <w:bookmarkStart w:id="8" w:name="_GoBack"/>
+        <w:t xml:space="preserve">Определить эффективность распараллеливания программы с помощью </w:t>
+      </w:r>
+      <w:proofErr w:type="spellStart"/>
+      <w:r>
+        <w:rPr>
+          <w:lang w:val="en-US"/>
+        </w:rPr>
+        <w:t>OpenMP</w:t>
+      </w:r>
+      <w:proofErr w:type="spellEnd"/>
+      <w:r>
+        <w:t xml:space="preserve"> от числа используемых ядер. </w:t>
+      </w:r>
+    </w:p>
+    <w:p>
+      <w:pPr>
+        <w:pStyle w:val="1"/>
+      </w:pPr>
+    </w:p>
+    <w:p>
+      <w:pPr>
+        <w:pStyle w:val="1"/>
+      </w:pPr>
+      <w:bookmarkStart w:id="8" w:name="_Toc160174384"/>
+      <w:r>
+        <w:t>ЗАДАНИЕ</w:t>
+      </w:r>
       <w:bookmarkEnd w:id="8"/>
-      <w:r>
-        <w:t xml:space="preserve"> </w:t>
-      </w:r>
-      <w:proofErr w:type="spellStart"/>
-      <w:r>
-        <w:rPr>
-          <w:lang w:val="en-US"/>
-        </w:rPr>
-        <w:t>OpenMP</w:t>
-      </w:r>
-      <w:proofErr w:type="spellEnd"/>
-      <w:r>
-        <w:t xml:space="preserve"> от числа используемых ядер. </w:t>
-      </w:r>
-    </w:p>
-    <w:p>
-      <w:pPr>
-        <w:pStyle w:val="1"/>
-      </w:pPr>
-    </w:p>
-    <w:p>
-      <w:pPr>
-        <w:pStyle w:val="1"/>
-      </w:pPr>
-      <w:bookmarkStart w:id="9" w:name="_Toc160174384"/>
-      <w:r>
-        <w:t>ЗАДАНИЕ</w:t>
-      </w:r>
-      <w:bookmarkEnd w:id="9"/>
     </w:p>
     <w:p>
       <w:pPr>
@@ -1228,12 +1228,12 @@
       <w:pPr>
         <w:pStyle w:val="1"/>
       </w:pPr>
-      <w:bookmarkStart w:id="10" w:name="_Toc160174385"/>
+      <w:bookmarkStart w:id="9" w:name="_Toc160174385"/>
       <w:r>
         <w:lastRenderedPageBreak/>
         <w:t>ОПИСАНИЕ РАБОТЫ</w:t>
       </w:r>
-      <w:bookmarkEnd w:id="10"/>
+      <w:bookmarkEnd w:id="9"/>
     </w:p>
     <w:p>
       <w:pPr>
@@ -1587,6 +1587,26 @@
       <w:pPr>
         <w:pStyle w:val="a3"/>
       </w:pPr>
+      <w:r>
+        <w:rPr>
+          <w:noProof/>
+          <w:lang w:eastAsia="ru-RU"/>
+        </w:rPr>
+        <w:lastRenderedPageBreak/>
+        <w:drawing>
+          <wp:inline distT="0" distB="0" distL="0" distR="0">
+            <wp:extent cx="5486400" cy="3200400"/>
+            <wp:effectExtent l="0" t="0" r="0" b="0"/>
+            <wp:docPr id="1" name="Диаграмма 1"/>
+            <wp:cNvGraphicFramePr/>
+            <a:graphic xmlns:a="http://schemas.openxmlformats.org/drawingml/2006/main">
+              <a:graphicData uri="http://schemas.openxmlformats.org/drawingml/2006/chart">
+                <c:chart xmlns:c="http://schemas.openxmlformats.org/drawingml/2006/chart" xmlns:r="http://schemas.openxmlformats.org/officeDocument/2006/relationships" r:id="rId7"/>
+              </a:graphicData>
+            </a:graphic>
+          </wp:inline>
+        </w:drawing>
+      </w:r>
     </w:p>
     <w:p>
       <w:pPr>
@@ -1607,6 +1627,8 @@
       <w:pPr>
         <w:pStyle w:val="a3"/>
       </w:pPr>
+      <w:bookmarkStart w:id="10" w:name="_GoBack"/>
+      <w:bookmarkEnd w:id="10"/>
     </w:p>
     <w:p>
       <w:pPr>
@@ -1617,7 +1639,6 @@
       </w:pPr>
       <w:bookmarkStart w:id="11" w:name="_Toc160174386"/>
       <w:r>
-        <w:lastRenderedPageBreak/>
         <w:t xml:space="preserve">Приложение 1. </w:t>
       </w:r>
       <w:r>
@@ -3940,6 +3961,7 @@
           <w:szCs w:val="19"/>
           <w:lang w:val="en-US"/>
         </w:rPr>
+        <w:lastRenderedPageBreak/>
         <w:t>{</w:t>
       </w:r>
     </w:p>
@@ -6277,7 +6299,6 @@
           <w:szCs w:val="19"/>
           <w:lang w:val="en-US"/>
         </w:rPr>
-        <w:lastRenderedPageBreak/>
         <w:t xml:space="preserve">    </w:t>
       </w:r>
       <w:r>
@@ -8839,6 +8860,7 @@
           <w:szCs w:val="19"/>
           <w:lang w:val="en-US"/>
         </w:rPr>
+        <w:lastRenderedPageBreak/>
         <w:t xml:space="preserve">                </w:t>
       </w:r>
       <w:proofErr w:type="gramStart"/>
@@ -11144,7 +11166,6 @@
           <w:szCs w:val="19"/>
           <w:lang w:val="en-US"/>
         </w:rPr>
-        <w:lastRenderedPageBreak/>
         <w:t xml:space="preserve">        </w:t>
       </w:r>
       <w:proofErr w:type="spellStart"/>
@@ -13406,7 +13427,6 @@
       </w:pPr>
       <w:bookmarkStart w:id="12" w:name="_Toc160174387"/>
       <w:r>
-        <w:lastRenderedPageBreak/>
         <w:t xml:space="preserve">Приложение 2. </w:t>
       </w:r>
       <w:r>
@@ -15754,6 +15774,7 @@
           <w:szCs w:val="19"/>
           <w:lang w:val="en-US"/>
         </w:rPr>
+        <w:lastRenderedPageBreak/>
         <w:t>#pragma</w:t>
       </w:r>
       <w:r>
@@ -18066,7 +18087,6 @@
           <w:szCs w:val="19"/>
           <w:lang w:val="en-US"/>
         </w:rPr>
-        <w:lastRenderedPageBreak/>
         <w:t xml:space="preserve">    </w:t>
       </w:r>
       <w:r>
@@ -20675,6 +20695,7 @@
           <w:szCs w:val="19"/>
           <w:lang w:val="en-US"/>
         </w:rPr>
+        <w:lastRenderedPageBreak/>
         <w:t xml:space="preserve">                </w:t>
       </w:r>
       <w:proofErr w:type="gramStart"/>
@@ -22680,7 +22701,6 @@
           <w:szCs w:val="19"/>
           <w:lang w:val="en-US"/>
         </w:rPr>
-        <w:lastRenderedPageBreak/>
         <w:t xml:space="preserve">            </w:t>
       </w:r>
       <w:proofErr w:type="spellStart"/>
@@ -27245,6 +27265,1369 @@
 </c:chartSpace>
 </file>
 
+<file path=word/charts/chart2.xml><?xml version="1.0" encoding="utf-8"?>
+<c:chartSpace xmlns:c="http://schemas.openxmlformats.org/drawingml/2006/chart" xmlns:a="http://schemas.openxmlformats.org/drawingml/2006/main" xmlns:r="http://schemas.openxmlformats.org/officeDocument/2006/relationships" xmlns:c16r2="http://schemas.microsoft.com/office/drawing/2015/06/chart">
+  <c:date1904 val="0"/>
+  <c:lang val="ru-RU"/>
+  <c:roundedCorners val="0"/>
+  <mc:AlternateContent xmlns:mc="http://schemas.openxmlformats.org/markup-compatibility/2006">
+    <mc:Choice xmlns:c14="http://schemas.microsoft.com/office/drawing/2007/8/2/chart" Requires="c14">
+      <c14:style val="102"/>
+    </mc:Choice>
+    <mc:Fallback>
+      <c:style val="2"/>
+    </mc:Fallback>
+  </mc:AlternateContent>
+  <c:chart>
+    <c:title>
+      <c:overlay val="0"/>
+      <c:spPr>
+        <a:noFill/>
+        <a:ln>
+          <a:noFill/>
+        </a:ln>
+        <a:effectLst/>
+      </c:spPr>
+      <c:txPr>
+        <a:bodyPr rot="0" spcFirstLastPara="1" vertOverflow="ellipsis" vert="horz" wrap="square" anchor="ctr" anchorCtr="1"/>
+        <a:lstStyle/>
+        <a:p>
+          <a:pPr>
+            <a:defRPr sz="1400" b="0" i="0" u="none" strike="noStrike" kern="1200" spc="0" baseline="0">
+              <a:solidFill>
+                <a:schemeClr val="tx1">
+                  <a:lumMod val="65000"/>
+                  <a:lumOff val="35000"/>
+                </a:schemeClr>
+              </a:solidFill>
+              <a:latin typeface="+mn-lt"/>
+              <a:ea typeface="+mn-ea"/>
+              <a:cs typeface="+mn-cs"/>
+            </a:defRPr>
+          </a:pPr>
+          <a:endParaRPr lang="ru-RU"/>
+        </a:p>
+      </c:txPr>
+    </c:title>
+    <c:autoTitleDeleted val="0"/>
+    <c:plotArea>
+      <c:layout/>
+      <c:lineChart>
+        <c:grouping val="standard"/>
+        <c:varyColors val="0"/>
+        <c:ser>
+          <c:idx val="0"/>
+          <c:order val="0"/>
+          <c:tx>
+            <c:strRef>
+              <c:f>Лист1!$B$1</c:f>
+              <c:strCache>
+                <c:ptCount val="1"/>
+                <c:pt idx="0">
+                  <c:v>Линейный</c:v>
+                </c:pt>
+              </c:strCache>
+            </c:strRef>
+          </c:tx>
+          <c:spPr>
+            <a:ln w="28575" cap="rnd">
+              <a:solidFill>
+                <a:schemeClr val="accent1"/>
+              </a:solidFill>
+              <a:round/>
+            </a:ln>
+            <a:effectLst/>
+          </c:spPr>
+          <c:marker>
+            <c:symbol val="circle"/>
+            <c:size val="5"/>
+            <c:spPr>
+              <a:solidFill>
+                <a:schemeClr val="accent1"/>
+              </a:solidFill>
+              <a:ln w="9525">
+                <a:solidFill>
+                  <a:schemeClr val="accent1"/>
+                </a:solidFill>
+              </a:ln>
+              <a:effectLst/>
+            </c:spPr>
+          </c:marker>
+          <c:cat>
+            <c:numRef>
+              <c:f>Лист1!$A$2:$A$17</c:f>
+              <c:numCache>
+                <c:formatCode>General</c:formatCode>
+                <c:ptCount val="16"/>
+                <c:pt idx="0">
+                  <c:v>1</c:v>
+                </c:pt>
+                <c:pt idx="1">
+                  <c:v>2</c:v>
+                </c:pt>
+                <c:pt idx="2">
+                  <c:v>3</c:v>
+                </c:pt>
+                <c:pt idx="3">
+                  <c:v>4</c:v>
+                </c:pt>
+                <c:pt idx="4">
+                  <c:v>5</c:v>
+                </c:pt>
+                <c:pt idx="5">
+                  <c:v>6</c:v>
+                </c:pt>
+                <c:pt idx="6">
+                  <c:v>7</c:v>
+                </c:pt>
+                <c:pt idx="7">
+                  <c:v>8</c:v>
+                </c:pt>
+                <c:pt idx="8">
+                  <c:v>9</c:v>
+                </c:pt>
+                <c:pt idx="9">
+                  <c:v>10</c:v>
+                </c:pt>
+                <c:pt idx="10">
+                  <c:v>11</c:v>
+                </c:pt>
+                <c:pt idx="11">
+                  <c:v>12</c:v>
+                </c:pt>
+                <c:pt idx="12">
+                  <c:v>13</c:v>
+                </c:pt>
+                <c:pt idx="13">
+                  <c:v>14</c:v>
+                </c:pt>
+                <c:pt idx="14">
+                  <c:v>15</c:v>
+                </c:pt>
+                <c:pt idx="15">
+                  <c:v>16</c:v>
+                </c:pt>
+              </c:numCache>
+            </c:numRef>
+          </c:cat>
+          <c:val>
+            <c:numRef>
+              <c:f>Лист1!$B$2:$B$17</c:f>
+              <c:numCache>
+                <c:formatCode>General</c:formatCode>
+                <c:ptCount val="16"/>
+                <c:pt idx="0">
+                  <c:v>46.6</c:v>
+                </c:pt>
+                <c:pt idx="1">
+                  <c:v>46.6</c:v>
+                </c:pt>
+                <c:pt idx="2">
+                  <c:v>46.6</c:v>
+                </c:pt>
+                <c:pt idx="3">
+                  <c:v>46.6</c:v>
+                </c:pt>
+                <c:pt idx="4">
+                  <c:v>46.6</c:v>
+                </c:pt>
+                <c:pt idx="5">
+                  <c:v>46.6</c:v>
+                </c:pt>
+                <c:pt idx="6">
+                  <c:v>46.6</c:v>
+                </c:pt>
+                <c:pt idx="7">
+                  <c:v>46.6</c:v>
+                </c:pt>
+                <c:pt idx="8">
+                  <c:v>46.6</c:v>
+                </c:pt>
+                <c:pt idx="9">
+                  <c:v>46.6</c:v>
+                </c:pt>
+                <c:pt idx="10">
+                  <c:v>46.6</c:v>
+                </c:pt>
+                <c:pt idx="11">
+                  <c:v>46.6</c:v>
+                </c:pt>
+                <c:pt idx="12">
+                  <c:v>46.6</c:v>
+                </c:pt>
+                <c:pt idx="13">
+                  <c:v>46.6</c:v>
+                </c:pt>
+                <c:pt idx="14">
+                  <c:v>46.6</c:v>
+                </c:pt>
+                <c:pt idx="15">
+                  <c:v>46.6</c:v>
+                </c:pt>
+              </c:numCache>
+            </c:numRef>
+          </c:val>
+          <c:smooth val="0"/>
+          <c:extLst>
+            <c:ext xmlns:c16="http://schemas.microsoft.com/office/drawing/2014/chart" uri="{C3380CC4-5D6E-409C-BE32-E72D297353CC}">
+              <c16:uniqueId val="{00000000-032E-4882-990B-8458D86A00EA}"/>
+            </c:ext>
+          </c:extLst>
+        </c:ser>
+        <c:ser>
+          <c:idx val="1"/>
+          <c:order val="1"/>
+          <c:tx>
+            <c:strRef>
+              <c:f>Лист1!$C$1</c:f>
+              <c:strCache>
+                <c:ptCount val="1"/>
+                <c:pt idx="0">
+                  <c:v>dynv2</c:v>
+                </c:pt>
+              </c:strCache>
+            </c:strRef>
+          </c:tx>
+          <c:spPr>
+            <a:ln w="28575" cap="rnd">
+              <a:solidFill>
+                <a:schemeClr val="accent2"/>
+              </a:solidFill>
+              <a:round/>
+            </a:ln>
+            <a:effectLst/>
+          </c:spPr>
+          <c:marker>
+            <c:symbol val="circle"/>
+            <c:size val="5"/>
+            <c:spPr>
+              <a:solidFill>
+                <a:schemeClr val="accent2"/>
+              </a:solidFill>
+              <a:ln w="9525">
+                <a:solidFill>
+                  <a:schemeClr val="accent2"/>
+                </a:solidFill>
+              </a:ln>
+              <a:effectLst/>
+            </c:spPr>
+          </c:marker>
+          <c:cat>
+            <c:numRef>
+              <c:f>Лист1!$A$2:$A$17</c:f>
+              <c:numCache>
+                <c:formatCode>General</c:formatCode>
+                <c:ptCount val="16"/>
+                <c:pt idx="0">
+                  <c:v>1</c:v>
+                </c:pt>
+                <c:pt idx="1">
+                  <c:v>2</c:v>
+                </c:pt>
+                <c:pt idx="2">
+                  <c:v>3</c:v>
+                </c:pt>
+                <c:pt idx="3">
+                  <c:v>4</c:v>
+                </c:pt>
+                <c:pt idx="4">
+                  <c:v>5</c:v>
+                </c:pt>
+                <c:pt idx="5">
+                  <c:v>6</c:v>
+                </c:pt>
+                <c:pt idx="6">
+                  <c:v>7</c:v>
+                </c:pt>
+                <c:pt idx="7">
+                  <c:v>8</c:v>
+                </c:pt>
+                <c:pt idx="8">
+                  <c:v>9</c:v>
+                </c:pt>
+                <c:pt idx="9">
+                  <c:v>10</c:v>
+                </c:pt>
+                <c:pt idx="10">
+                  <c:v>11</c:v>
+                </c:pt>
+                <c:pt idx="11">
+                  <c:v>12</c:v>
+                </c:pt>
+                <c:pt idx="12">
+                  <c:v>13</c:v>
+                </c:pt>
+                <c:pt idx="13">
+                  <c:v>14</c:v>
+                </c:pt>
+                <c:pt idx="14">
+                  <c:v>15</c:v>
+                </c:pt>
+                <c:pt idx="15">
+                  <c:v>16</c:v>
+                </c:pt>
+              </c:numCache>
+            </c:numRef>
+          </c:cat>
+          <c:val>
+            <c:numRef>
+              <c:f>Лист1!$C$2:$C$17</c:f>
+              <c:numCache>
+                <c:formatCode>General</c:formatCode>
+                <c:ptCount val="16"/>
+                <c:pt idx="0">
+                  <c:v>10.4</c:v>
+                </c:pt>
+                <c:pt idx="1">
+                  <c:v>5.3</c:v>
+                </c:pt>
+                <c:pt idx="2">
+                  <c:v>3.6</c:v>
+                </c:pt>
+                <c:pt idx="3">
+                  <c:v>2.7</c:v>
+                </c:pt>
+                <c:pt idx="4">
+                  <c:v>2.2000000000000002</c:v>
+                </c:pt>
+                <c:pt idx="5">
+                  <c:v>1.8</c:v>
+                </c:pt>
+                <c:pt idx="6">
+                  <c:v>1.6</c:v>
+                </c:pt>
+                <c:pt idx="7">
+                  <c:v>1.7</c:v>
+                </c:pt>
+                <c:pt idx="8">
+                  <c:v>2.6</c:v>
+                </c:pt>
+                <c:pt idx="9">
+                  <c:v>2.4</c:v>
+                </c:pt>
+                <c:pt idx="10">
+                  <c:v>2.2000000000000002</c:v>
+                </c:pt>
+                <c:pt idx="11">
+                  <c:v>2.2000000000000002</c:v>
+                </c:pt>
+                <c:pt idx="12">
+                  <c:v>1.9</c:v>
+                </c:pt>
+                <c:pt idx="13">
+                  <c:v>1.8</c:v>
+                </c:pt>
+                <c:pt idx="14">
+                  <c:v>1.7</c:v>
+                </c:pt>
+                <c:pt idx="15">
+                  <c:v>1.7</c:v>
+                </c:pt>
+              </c:numCache>
+            </c:numRef>
+          </c:val>
+          <c:smooth val="0"/>
+          <c:extLst>
+            <c:ext xmlns:c16="http://schemas.microsoft.com/office/drawing/2014/chart" uri="{C3380CC4-5D6E-409C-BE32-E72D297353CC}">
+              <c16:uniqueId val="{00000001-032E-4882-990B-8458D86A00EA}"/>
+            </c:ext>
+          </c:extLst>
+        </c:ser>
+        <c:ser>
+          <c:idx val="2"/>
+          <c:order val="2"/>
+          <c:tx>
+            <c:strRef>
+              <c:f>Лист1!$D$1</c:f>
+              <c:strCache>
+                <c:ptCount val="1"/>
+                <c:pt idx="0">
+                  <c:v>dynv1</c:v>
+                </c:pt>
+              </c:strCache>
+            </c:strRef>
+          </c:tx>
+          <c:spPr>
+            <a:ln w="28575" cap="rnd">
+              <a:solidFill>
+                <a:schemeClr val="accent3"/>
+              </a:solidFill>
+              <a:round/>
+            </a:ln>
+            <a:effectLst/>
+          </c:spPr>
+          <c:marker>
+            <c:symbol val="circle"/>
+            <c:size val="5"/>
+            <c:spPr>
+              <a:solidFill>
+                <a:schemeClr val="accent3"/>
+              </a:solidFill>
+              <a:ln w="9525">
+                <a:solidFill>
+                  <a:schemeClr val="accent3"/>
+                </a:solidFill>
+              </a:ln>
+              <a:effectLst/>
+            </c:spPr>
+          </c:marker>
+          <c:cat>
+            <c:numRef>
+              <c:f>Лист1!$A$2:$A$17</c:f>
+              <c:numCache>
+                <c:formatCode>General</c:formatCode>
+                <c:ptCount val="16"/>
+                <c:pt idx="0">
+                  <c:v>1</c:v>
+                </c:pt>
+                <c:pt idx="1">
+                  <c:v>2</c:v>
+                </c:pt>
+                <c:pt idx="2">
+                  <c:v>3</c:v>
+                </c:pt>
+                <c:pt idx="3">
+                  <c:v>4</c:v>
+                </c:pt>
+                <c:pt idx="4">
+                  <c:v>5</c:v>
+                </c:pt>
+                <c:pt idx="5">
+                  <c:v>6</c:v>
+                </c:pt>
+                <c:pt idx="6">
+                  <c:v>7</c:v>
+                </c:pt>
+                <c:pt idx="7">
+                  <c:v>8</c:v>
+                </c:pt>
+                <c:pt idx="8">
+                  <c:v>9</c:v>
+                </c:pt>
+                <c:pt idx="9">
+                  <c:v>10</c:v>
+                </c:pt>
+                <c:pt idx="10">
+                  <c:v>11</c:v>
+                </c:pt>
+                <c:pt idx="11">
+                  <c:v>12</c:v>
+                </c:pt>
+                <c:pt idx="12">
+                  <c:v>13</c:v>
+                </c:pt>
+                <c:pt idx="13">
+                  <c:v>14</c:v>
+                </c:pt>
+                <c:pt idx="14">
+                  <c:v>15</c:v>
+                </c:pt>
+                <c:pt idx="15">
+                  <c:v>16</c:v>
+                </c:pt>
+              </c:numCache>
+            </c:numRef>
+          </c:cat>
+          <c:val>
+            <c:numRef>
+              <c:f>Лист1!$D$2:$D$17</c:f>
+              <c:numCache>
+                <c:formatCode>General</c:formatCode>
+                <c:ptCount val="16"/>
+                <c:pt idx="0">
+                  <c:v>13.6</c:v>
+                </c:pt>
+                <c:pt idx="1">
+                  <c:v>12.3</c:v>
+                </c:pt>
+                <c:pt idx="2">
+                  <c:v>8.1999999999999993</c:v>
+                </c:pt>
+                <c:pt idx="3">
+                  <c:v>6.2</c:v>
+                </c:pt>
+                <c:pt idx="4">
+                  <c:v>5</c:v>
+                </c:pt>
+                <c:pt idx="5">
+                  <c:v>4.2</c:v>
+                </c:pt>
+                <c:pt idx="6">
+                  <c:v>3.6</c:v>
+                </c:pt>
+                <c:pt idx="7">
+                  <c:v>3.2</c:v>
+                </c:pt>
+                <c:pt idx="8">
+                  <c:v>2.8</c:v>
+                </c:pt>
+                <c:pt idx="9">
+                  <c:v>9.5</c:v>
+                </c:pt>
+                <c:pt idx="10">
+                  <c:v>31.3</c:v>
+                </c:pt>
+                <c:pt idx="11">
+                  <c:v>40.200000000000003</c:v>
+                </c:pt>
+                <c:pt idx="12">
+                  <c:v>42.8</c:v>
+                </c:pt>
+                <c:pt idx="13">
+                  <c:v>43.2</c:v>
+                </c:pt>
+                <c:pt idx="14">
+                  <c:v>43.5</c:v>
+                </c:pt>
+                <c:pt idx="15">
+                  <c:v>43.7</c:v>
+                </c:pt>
+              </c:numCache>
+            </c:numRef>
+          </c:val>
+          <c:smooth val="0"/>
+          <c:extLst>
+            <c:ext xmlns:c16="http://schemas.microsoft.com/office/drawing/2014/chart" uri="{C3380CC4-5D6E-409C-BE32-E72D297353CC}">
+              <c16:uniqueId val="{00000002-032E-4882-990B-8458D86A00EA}"/>
+            </c:ext>
+          </c:extLst>
+        </c:ser>
+        <c:ser>
+          <c:idx val="3"/>
+          <c:order val="3"/>
+          <c:tx>
+            <c:strRef>
+              <c:f>Лист1!$E$1</c:f>
+              <c:strCache>
+                <c:ptCount val="1"/>
+                <c:pt idx="0">
+                  <c:v>stv2</c:v>
+                </c:pt>
+              </c:strCache>
+            </c:strRef>
+          </c:tx>
+          <c:spPr>
+            <a:ln w="28575" cap="rnd">
+              <a:solidFill>
+                <a:schemeClr val="accent4"/>
+              </a:solidFill>
+              <a:round/>
+            </a:ln>
+            <a:effectLst/>
+          </c:spPr>
+          <c:marker>
+            <c:symbol val="circle"/>
+            <c:size val="5"/>
+            <c:spPr>
+              <a:solidFill>
+                <a:schemeClr val="accent4"/>
+              </a:solidFill>
+              <a:ln w="9525">
+                <a:solidFill>
+                  <a:schemeClr val="accent4"/>
+                </a:solidFill>
+              </a:ln>
+              <a:effectLst/>
+            </c:spPr>
+          </c:marker>
+          <c:cat>
+            <c:numRef>
+              <c:f>Лист1!$A$2:$A$17</c:f>
+              <c:numCache>
+                <c:formatCode>General</c:formatCode>
+                <c:ptCount val="16"/>
+                <c:pt idx="0">
+                  <c:v>1</c:v>
+                </c:pt>
+                <c:pt idx="1">
+                  <c:v>2</c:v>
+                </c:pt>
+                <c:pt idx="2">
+                  <c:v>3</c:v>
+                </c:pt>
+                <c:pt idx="3">
+                  <c:v>4</c:v>
+                </c:pt>
+                <c:pt idx="4">
+                  <c:v>5</c:v>
+                </c:pt>
+                <c:pt idx="5">
+                  <c:v>6</c:v>
+                </c:pt>
+                <c:pt idx="6">
+                  <c:v>7</c:v>
+                </c:pt>
+                <c:pt idx="7">
+                  <c:v>8</c:v>
+                </c:pt>
+                <c:pt idx="8">
+                  <c:v>9</c:v>
+                </c:pt>
+                <c:pt idx="9">
+                  <c:v>10</c:v>
+                </c:pt>
+                <c:pt idx="10">
+                  <c:v>11</c:v>
+                </c:pt>
+                <c:pt idx="11">
+                  <c:v>12</c:v>
+                </c:pt>
+                <c:pt idx="12">
+                  <c:v>13</c:v>
+                </c:pt>
+                <c:pt idx="13">
+                  <c:v>14</c:v>
+                </c:pt>
+                <c:pt idx="14">
+                  <c:v>15</c:v>
+                </c:pt>
+                <c:pt idx="15">
+                  <c:v>16</c:v>
+                </c:pt>
+              </c:numCache>
+            </c:numRef>
+          </c:cat>
+          <c:val>
+            <c:numRef>
+              <c:f>Лист1!$E$2:$E$17</c:f>
+              <c:numCache>
+                <c:formatCode>General</c:formatCode>
+                <c:ptCount val="16"/>
+                <c:pt idx="0">
+                  <c:v>40</c:v>
+                </c:pt>
+                <c:pt idx="1">
+                  <c:v>28.8</c:v>
+                </c:pt>
+                <c:pt idx="2">
+                  <c:v>26.5</c:v>
+                </c:pt>
+                <c:pt idx="3">
+                  <c:v>29</c:v>
+                </c:pt>
+                <c:pt idx="4">
+                  <c:v>31.1</c:v>
+                </c:pt>
+                <c:pt idx="5">
+                  <c:v>37</c:v>
+                </c:pt>
+                <c:pt idx="6">
+                  <c:v>38.4</c:v>
+                </c:pt>
+                <c:pt idx="7">
+                  <c:v>40.700000000000003</c:v>
+                </c:pt>
+                <c:pt idx="8">
+                  <c:v>38.4</c:v>
+                </c:pt>
+                <c:pt idx="9">
+                  <c:v>38.799999999999997</c:v>
+                </c:pt>
+                <c:pt idx="10">
+                  <c:v>43.8</c:v>
+                </c:pt>
+                <c:pt idx="11">
+                  <c:v>43.7</c:v>
+                </c:pt>
+                <c:pt idx="12">
+                  <c:v>44.9</c:v>
+                </c:pt>
+                <c:pt idx="13">
+                  <c:v>46.6</c:v>
+                </c:pt>
+                <c:pt idx="14">
+                  <c:v>49.2</c:v>
+                </c:pt>
+                <c:pt idx="15">
+                  <c:v>51.2</c:v>
+                </c:pt>
+              </c:numCache>
+            </c:numRef>
+          </c:val>
+          <c:smooth val="0"/>
+          <c:extLst>
+            <c:ext xmlns:c16="http://schemas.microsoft.com/office/drawing/2014/chart" uri="{C3380CC4-5D6E-409C-BE32-E72D297353CC}">
+              <c16:uniqueId val="{00000003-032E-4882-990B-8458D86A00EA}"/>
+            </c:ext>
+          </c:extLst>
+        </c:ser>
+        <c:ser>
+          <c:idx val="4"/>
+          <c:order val="4"/>
+          <c:tx>
+            <c:strRef>
+              <c:f>Лист1!$F$1</c:f>
+              <c:strCache>
+                <c:ptCount val="1"/>
+                <c:pt idx="0">
+                  <c:v>st1</c:v>
+                </c:pt>
+              </c:strCache>
+            </c:strRef>
+          </c:tx>
+          <c:spPr>
+            <a:ln w="28575" cap="rnd">
+              <a:solidFill>
+                <a:schemeClr val="accent5"/>
+              </a:solidFill>
+              <a:round/>
+            </a:ln>
+            <a:effectLst/>
+          </c:spPr>
+          <c:marker>
+            <c:symbol val="circle"/>
+            <c:size val="5"/>
+            <c:spPr>
+              <a:solidFill>
+                <a:schemeClr val="accent5"/>
+              </a:solidFill>
+              <a:ln w="9525">
+                <a:solidFill>
+                  <a:schemeClr val="accent5"/>
+                </a:solidFill>
+              </a:ln>
+              <a:effectLst/>
+            </c:spPr>
+          </c:marker>
+          <c:cat>
+            <c:numRef>
+              <c:f>Лист1!$A$2:$A$17</c:f>
+              <c:numCache>
+                <c:formatCode>General</c:formatCode>
+                <c:ptCount val="16"/>
+                <c:pt idx="0">
+                  <c:v>1</c:v>
+                </c:pt>
+                <c:pt idx="1">
+                  <c:v>2</c:v>
+                </c:pt>
+                <c:pt idx="2">
+                  <c:v>3</c:v>
+                </c:pt>
+                <c:pt idx="3">
+                  <c:v>4</c:v>
+                </c:pt>
+                <c:pt idx="4">
+                  <c:v>5</c:v>
+                </c:pt>
+                <c:pt idx="5">
+                  <c:v>6</c:v>
+                </c:pt>
+                <c:pt idx="6">
+                  <c:v>7</c:v>
+                </c:pt>
+                <c:pt idx="7">
+                  <c:v>8</c:v>
+                </c:pt>
+                <c:pt idx="8">
+                  <c:v>9</c:v>
+                </c:pt>
+                <c:pt idx="9">
+                  <c:v>10</c:v>
+                </c:pt>
+                <c:pt idx="10">
+                  <c:v>11</c:v>
+                </c:pt>
+                <c:pt idx="11">
+                  <c:v>12</c:v>
+                </c:pt>
+                <c:pt idx="12">
+                  <c:v>13</c:v>
+                </c:pt>
+                <c:pt idx="13">
+                  <c:v>14</c:v>
+                </c:pt>
+                <c:pt idx="14">
+                  <c:v>15</c:v>
+                </c:pt>
+                <c:pt idx="15">
+                  <c:v>16</c:v>
+                </c:pt>
+              </c:numCache>
+            </c:numRef>
+          </c:cat>
+          <c:val>
+            <c:numRef>
+              <c:f>Лист1!$F$2:$F$17</c:f>
+              <c:numCache>
+                <c:formatCode>General</c:formatCode>
+                <c:ptCount val="16"/>
+                <c:pt idx="0">
+                  <c:v>40.4</c:v>
+                </c:pt>
+                <c:pt idx="1">
+                  <c:v>29.1</c:v>
+                </c:pt>
+                <c:pt idx="2">
+                  <c:v>34.299999999999997</c:v>
+                </c:pt>
+                <c:pt idx="3">
+                  <c:v>37.299999999999997</c:v>
+                </c:pt>
+                <c:pt idx="4">
+                  <c:v>49.5</c:v>
+                </c:pt>
+                <c:pt idx="5">
+                  <c:v>56.1</c:v>
+                </c:pt>
+                <c:pt idx="6">
+                  <c:v>69.400000000000006</c:v>
+                </c:pt>
+                <c:pt idx="7">
+                  <c:v>70.599999999999994</c:v>
+                </c:pt>
+                <c:pt idx="8">
+                  <c:v>73</c:v>
+                </c:pt>
+                <c:pt idx="9">
+                  <c:v>76.099999999999994</c:v>
+                </c:pt>
+                <c:pt idx="10">
+                  <c:v>78.599999999999994</c:v>
+                </c:pt>
+                <c:pt idx="11">
+                  <c:v>83.5</c:v>
+                </c:pt>
+                <c:pt idx="12">
+                  <c:v>87</c:v>
+                </c:pt>
+                <c:pt idx="13">
+                  <c:v>94.3</c:v>
+                </c:pt>
+                <c:pt idx="14">
+                  <c:v>96.5</c:v>
+                </c:pt>
+                <c:pt idx="15">
+                  <c:v>101.7</c:v>
+                </c:pt>
+              </c:numCache>
+            </c:numRef>
+          </c:val>
+          <c:smooth val="0"/>
+          <c:extLst>
+            <c:ext xmlns:c16="http://schemas.microsoft.com/office/drawing/2014/chart" uri="{C3380CC4-5D6E-409C-BE32-E72D297353CC}">
+              <c16:uniqueId val="{00000004-032E-4882-990B-8458D86A00EA}"/>
+            </c:ext>
+          </c:extLst>
+        </c:ser>
+        <c:ser>
+          <c:idx val="5"/>
+          <c:order val="5"/>
+          <c:tx>
+            <c:strRef>
+              <c:f>Лист1!$G$1</c:f>
+              <c:strCache>
+                <c:ptCount val="1"/>
+                <c:pt idx="0">
+                  <c:v>gv1</c:v>
+                </c:pt>
+              </c:strCache>
+            </c:strRef>
+          </c:tx>
+          <c:spPr>
+            <a:ln w="28575" cap="rnd">
+              <a:solidFill>
+                <a:schemeClr val="accent6"/>
+              </a:solidFill>
+              <a:round/>
+            </a:ln>
+            <a:effectLst/>
+          </c:spPr>
+          <c:marker>
+            <c:symbol val="circle"/>
+            <c:size val="5"/>
+            <c:spPr>
+              <a:solidFill>
+                <a:schemeClr val="accent6"/>
+              </a:solidFill>
+              <a:ln w="9525">
+                <a:solidFill>
+                  <a:schemeClr val="accent6"/>
+                </a:solidFill>
+              </a:ln>
+              <a:effectLst/>
+            </c:spPr>
+          </c:marker>
+          <c:cat>
+            <c:numRef>
+              <c:f>Лист1!$A$2:$A$17</c:f>
+              <c:numCache>
+                <c:formatCode>General</c:formatCode>
+                <c:ptCount val="16"/>
+                <c:pt idx="0">
+                  <c:v>1</c:v>
+                </c:pt>
+                <c:pt idx="1">
+                  <c:v>2</c:v>
+                </c:pt>
+                <c:pt idx="2">
+                  <c:v>3</c:v>
+                </c:pt>
+                <c:pt idx="3">
+                  <c:v>4</c:v>
+                </c:pt>
+                <c:pt idx="4">
+                  <c:v>5</c:v>
+                </c:pt>
+                <c:pt idx="5">
+                  <c:v>6</c:v>
+                </c:pt>
+                <c:pt idx="6">
+                  <c:v>7</c:v>
+                </c:pt>
+                <c:pt idx="7">
+                  <c:v>8</c:v>
+                </c:pt>
+                <c:pt idx="8">
+                  <c:v>9</c:v>
+                </c:pt>
+                <c:pt idx="9">
+                  <c:v>10</c:v>
+                </c:pt>
+                <c:pt idx="10">
+                  <c:v>11</c:v>
+                </c:pt>
+                <c:pt idx="11">
+                  <c:v>12</c:v>
+                </c:pt>
+                <c:pt idx="12">
+                  <c:v>13</c:v>
+                </c:pt>
+                <c:pt idx="13">
+                  <c:v>14</c:v>
+                </c:pt>
+                <c:pt idx="14">
+                  <c:v>15</c:v>
+                </c:pt>
+                <c:pt idx="15">
+                  <c:v>16</c:v>
+                </c:pt>
+              </c:numCache>
+            </c:numRef>
+          </c:cat>
+          <c:val>
+            <c:numRef>
+              <c:f>Лист1!$G$2:$G$17</c:f>
+              <c:numCache>
+                <c:formatCode>0.0</c:formatCode>
+                <c:ptCount val="16"/>
+                <c:pt idx="0">
+                  <c:v>24.5</c:v>
+                </c:pt>
+                <c:pt idx="1">
+                  <c:v>14.5</c:v>
+                </c:pt>
+                <c:pt idx="2">
+                  <c:v>31.7</c:v>
+                </c:pt>
+                <c:pt idx="3">
+                  <c:v>29.9</c:v>
+                </c:pt>
+                <c:pt idx="4">
+                  <c:v>31.1</c:v>
+                </c:pt>
+                <c:pt idx="5">
+                  <c:v>33</c:v>
+                </c:pt>
+                <c:pt idx="6">
+                  <c:v>30.8</c:v>
+                </c:pt>
+                <c:pt idx="7">
+                  <c:v>44.1</c:v>
+                </c:pt>
+                <c:pt idx="8">
+                  <c:v>44.2</c:v>
+                </c:pt>
+                <c:pt idx="9">
+                  <c:v>48.8</c:v>
+                </c:pt>
+                <c:pt idx="10">
+                  <c:v>50.2</c:v>
+                </c:pt>
+                <c:pt idx="11">
+                  <c:v>55.3</c:v>
+                </c:pt>
+                <c:pt idx="12">
+                  <c:v>60.4</c:v>
+                </c:pt>
+                <c:pt idx="13">
+                  <c:v>63.8</c:v>
+                </c:pt>
+                <c:pt idx="14">
+                  <c:v>73.400000000000006</c:v>
+                </c:pt>
+                <c:pt idx="15">
+                  <c:v>76.2</c:v>
+                </c:pt>
+              </c:numCache>
+            </c:numRef>
+          </c:val>
+          <c:smooth val="0"/>
+          <c:extLst>
+            <c:ext xmlns:c16="http://schemas.microsoft.com/office/drawing/2014/chart" uri="{C3380CC4-5D6E-409C-BE32-E72D297353CC}">
+              <c16:uniqueId val="{00000005-032E-4882-990B-8458D86A00EA}"/>
+            </c:ext>
+          </c:extLst>
+        </c:ser>
+        <c:ser>
+          <c:idx val="6"/>
+          <c:order val="6"/>
+          <c:tx>
+            <c:strRef>
+              <c:f>Лист1!$H$1</c:f>
+              <c:strCache>
+                <c:ptCount val="1"/>
+                <c:pt idx="0">
+                  <c:v>gv2</c:v>
+                </c:pt>
+              </c:strCache>
+            </c:strRef>
+          </c:tx>
+          <c:spPr>
+            <a:ln w="28575" cap="rnd">
+              <a:solidFill>
+                <a:schemeClr val="accent1">
+                  <a:lumMod val="60000"/>
+                </a:schemeClr>
+              </a:solidFill>
+              <a:round/>
+            </a:ln>
+            <a:effectLst/>
+          </c:spPr>
+          <c:marker>
+            <c:symbol val="circle"/>
+            <c:size val="5"/>
+            <c:spPr>
+              <a:solidFill>
+                <a:schemeClr val="accent1">
+                  <a:lumMod val="60000"/>
+                </a:schemeClr>
+              </a:solidFill>
+              <a:ln w="9525">
+                <a:solidFill>
+                  <a:schemeClr val="accent1">
+                    <a:lumMod val="60000"/>
+                  </a:schemeClr>
+                </a:solidFill>
+              </a:ln>
+              <a:effectLst/>
+            </c:spPr>
+          </c:marker>
+          <c:cat>
+            <c:numRef>
+              <c:f>Лист1!$A$2:$A$17</c:f>
+              <c:numCache>
+                <c:formatCode>General</c:formatCode>
+                <c:ptCount val="16"/>
+                <c:pt idx="0">
+                  <c:v>1</c:v>
+                </c:pt>
+                <c:pt idx="1">
+                  <c:v>2</c:v>
+                </c:pt>
+                <c:pt idx="2">
+                  <c:v>3</c:v>
+                </c:pt>
+                <c:pt idx="3">
+                  <c:v>4</c:v>
+                </c:pt>
+                <c:pt idx="4">
+                  <c:v>5</c:v>
+                </c:pt>
+                <c:pt idx="5">
+                  <c:v>6</c:v>
+                </c:pt>
+                <c:pt idx="6">
+                  <c:v>7</c:v>
+                </c:pt>
+                <c:pt idx="7">
+                  <c:v>8</c:v>
+                </c:pt>
+                <c:pt idx="8">
+                  <c:v>9</c:v>
+                </c:pt>
+                <c:pt idx="9">
+                  <c:v>10</c:v>
+                </c:pt>
+                <c:pt idx="10">
+                  <c:v>11</c:v>
+                </c:pt>
+                <c:pt idx="11">
+                  <c:v>12</c:v>
+                </c:pt>
+                <c:pt idx="12">
+                  <c:v>13</c:v>
+                </c:pt>
+                <c:pt idx="13">
+                  <c:v>14</c:v>
+                </c:pt>
+                <c:pt idx="14">
+                  <c:v>15</c:v>
+                </c:pt>
+                <c:pt idx="15">
+                  <c:v>16</c:v>
+                </c:pt>
+              </c:numCache>
+            </c:numRef>
+          </c:cat>
+          <c:val>
+            <c:numRef>
+              <c:f>Лист1!$H$2:$H$17</c:f>
+              <c:numCache>
+                <c:formatCode>General</c:formatCode>
+                <c:ptCount val="16"/>
+                <c:pt idx="0">
+                  <c:v>38</c:v>
+                </c:pt>
+                <c:pt idx="1">
+                  <c:v>28.3</c:v>
+                </c:pt>
+                <c:pt idx="2">
+                  <c:v>28.6</c:v>
+                </c:pt>
+                <c:pt idx="3">
+                  <c:v>29.8</c:v>
+                </c:pt>
+                <c:pt idx="4">
+                  <c:v>31.8</c:v>
+                </c:pt>
+                <c:pt idx="5">
+                  <c:v>36.6</c:v>
+                </c:pt>
+                <c:pt idx="6">
+                  <c:v>37.200000000000003</c:v>
+                </c:pt>
+                <c:pt idx="7">
+                  <c:v>37.4</c:v>
+                </c:pt>
+                <c:pt idx="8">
+                  <c:v>37.700000000000003</c:v>
+                </c:pt>
+                <c:pt idx="9">
+                  <c:v>38.4</c:v>
+                </c:pt>
+                <c:pt idx="10">
+                  <c:v>40.700000000000003</c:v>
+                </c:pt>
+                <c:pt idx="11">
+                  <c:v>42</c:v>
+                </c:pt>
+                <c:pt idx="12">
+                  <c:v>43.2</c:v>
+                </c:pt>
+                <c:pt idx="13">
+                  <c:v>53.9</c:v>
+                </c:pt>
+                <c:pt idx="14">
+                  <c:v>54.2</c:v>
+                </c:pt>
+                <c:pt idx="15">
+                  <c:v>56.1</c:v>
+                </c:pt>
+              </c:numCache>
+            </c:numRef>
+          </c:val>
+          <c:smooth val="0"/>
+          <c:extLst>
+            <c:ext xmlns:c16="http://schemas.microsoft.com/office/drawing/2014/chart" uri="{C3380CC4-5D6E-409C-BE32-E72D297353CC}">
+              <c16:uniqueId val="{00000006-032E-4882-990B-8458D86A00EA}"/>
+            </c:ext>
+          </c:extLst>
+        </c:ser>
+        <c:dLbls>
+          <c:showLegendKey val="0"/>
+          <c:showVal val="0"/>
+          <c:showCatName val="0"/>
+          <c:showSerName val="0"/>
+          <c:showPercent val="0"/>
+          <c:showBubbleSize val="0"/>
+        </c:dLbls>
+        <c:marker val="1"/>
+        <c:smooth val="0"/>
+        <c:axId val="402733696"/>
+        <c:axId val="402734680"/>
+      </c:lineChart>
+      <c:catAx>
+        <c:axId val="402733696"/>
+        <c:scaling>
+          <c:orientation val="minMax"/>
+        </c:scaling>
+        <c:delete val="0"/>
+        <c:axPos val="b"/>
+        <c:numFmt formatCode="General" sourceLinked="1"/>
+        <c:majorTickMark val="none"/>
+        <c:minorTickMark val="none"/>
+        <c:tickLblPos val="nextTo"/>
+        <c:spPr>
+          <a:noFill/>
+          <a:ln w="9525" cap="flat" cmpd="sng" algn="ctr">
+            <a:solidFill>
+              <a:schemeClr val="tx1">
+                <a:lumMod val="15000"/>
+                <a:lumOff val="85000"/>
+              </a:schemeClr>
+            </a:solidFill>
+            <a:round/>
+          </a:ln>
+          <a:effectLst/>
+        </c:spPr>
+        <c:txPr>
+          <a:bodyPr rot="-60000000" spcFirstLastPara="1" vertOverflow="ellipsis" vert="horz" wrap="square" anchor="ctr" anchorCtr="1"/>
+          <a:lstStyle/>
+          <a:p>
+            <a:pPr>
+              <a:defRPr sz="900" b="0" i="0" u="none" strike="noStrike" kern="1200" baseline="0">
+                <a:solidFill>
+                  <a:schemeClr val="tx1">
+                    <a:lumMod val="65000"/>
+                    <a:lumOff val="35000"/>
+                  </a:schemeClr>
+                </a:solidFill>
+                <a:latin typeface="+mn-lt"/>
+                <a:ea typeface="+mn-ea"/>
+                <a:cs typeface="+mn-cs"/>
+              </a:defRPr>
+            </a:pPr>
+            <a:endParaRPr lang="ru-RU"/>
+          </a:p>
+        </c:txPr>
+        <c:crossAx val="402734680"/>
+        <c:crosses val="autoZero"/>
+        <c:auto val="1"/>
+        <c:lblAlgn val="ctr"/>
+        <c:lblOffset val="100"/>
+        <c:noMultiLvlLbl val="0"/>
+      </c:catAx>
+      <c:valAx>
+        <c:axId val="402734680"/>
+        <c:scaling>
+          <c:orientation val="minMax"/>
+        </c:scaling>
+        <c:delete val="0"/>
+        <c:axPos val="l"/>
+        <c:majorGridlines>
+          <c:spPr>
+            <a:ln w="9525" cap="flat" cmpd="sng" algn="ctr">
+              <a:solidFill>
+                <a:schemeClr val="tx1">
+                  <a:lumMod val="15000"/>
+                  <a:lumOff val="85000"/>
+                </a:schemeClr>
+              </a:solidFill>
+              <a:round/>
+            </a:ln>
+            <a:effectLst/>
+          </c:spPr>
+        </c:majorGridlines>
+        <c:numFmt formatCode="General" sourceLinked="1"/>
+        <c:majorTickMark val="none"/>
+        <c:minorTickMark val="none"/>
+        <c:tickLblPos val="nextTo"/>
+        <c:spPr>
+          <a:noFill/>
+          <a:ln>
+            <a:noFill/>
+          </a:ln>
+          <a:effectLst/>
+        </c:spPr>
+        <c:txPr>
+          <a:bodyPr rot="-60000000" spcFirstLastPara="1" vertOverflow="ellipsis" vert="horz" wrap="square" anchor="ctr" anchorCtr="1"/>
+          <a:lstStyle/>
+          <a:p>
+            <a:pPr>
+              <a:defRPr sz="900" b="0" i="0" u="none" strike="noStrike" kern="1200" baseline="0">
+                <a:solidFill>
+                  <a:schemeClr val="tx1">
+                    <a:lumMod val="65000"/>
+                    <a:lumOff val="35000"/>
+                  </a:schemeClr>
+                </a:solidFill>
+                <a:latin typeface="+mn-lt"/>
+                <a:ea typeface="+mn-ea"/>
+                <a:cs typeface="+mn-cs"/>
+              </a:defRPr>
+            </a:pPr>
+            <a:endParaRPr lang="ru-RU"/>
+          </a:p>
+        </c:txPr>
+        <c:crossAx val="402733696"/>
+        <c:crosses val="autoZero"/>
+        <c:crossBetween val="between"/>
+      </c:valAx>
+      <c:spPr>
+        <a:noFill/>
+        <a:ln>
+          <a:noFill/>
+        </a:ln>
+        <a:effectLst/>
+      </c:spPr>
+    </c:plotArea>
+    <c:legend>
+      <c:legendPos val="b"/>
+      <c:overlay val="0"/>
+      <c:spPr>
+        <a:noFill/>
+        <a:ln>
+          <a:noFill/>
+        </a:ln>
+        <a:effectLst/>
+      </c:spPr>
+      <c:txPr>
+        <a:bodyPr rot="0" spcFirstLastPara="1" vertOverflow="ellipsis" vert="horz" wrap="square" anchor="ctr" anchorCtr="1"/>
+        <a:lstStyle/>
+        <a:p>
+          <a:pPr>
+            <a:defRPr sz="900" b="0" i="0" u="none" strike="noStrike" kern="1200" baseline="0">
+              <a:solidFill>
+                <a:schemeClr val="tx1">
+                  <a:lumMod val="65000"/>
+                  <a:lumOff val="35000"/>
+                </a:schemeClr>
+              </a:solidFill>
+              <a:latin typeface="+mn-lt"/>
+              <a:ea typeface="+mn-ea"/>
+              <a:cs typeface="+mn-cs"/>
+            </a:defRPr>
+          </a:pPr>
+          <a:endParaRPr lang="ru-RU"/>
+        </a:p>
+      </c:txPr>
+    </c:legend>
+    <c:plotVisOnly val="1"/>
+    <c:dispBlanksAs val="gap"/>
+    <c:showDLblsOverMax val="0"/>
+  </c:chart>
+  <c:spPr>
+    <a:solidFill>
+      <a:schemeClr val="bg1"/>
+    </a:solidFill>
+    <a:ln w="9525" cap="flat" cmpd="sng" algn="ctr">
+      <a:solidFill>
+        <a:schemeClr val="tx1">
+          <a:lumMod val="15000"/>
+          <a:lumOff val="85000"/>
+        </a:schemeClr>
+      </a:solidFill>
+      <a:round/>
+    </a:ln>
+    <a:effectLst/>
+  </c:spPr>
+  <c:txPr>
+    <a:bodyPr/>
+    <a:lstStyle/>
+    <a:p>
+      <a:pPr>
+        <a:defRPr/>
+      </a:pPr>
+      <a:endParaRPr lang="ru-RU"/>
+    </a:p>
+  </c:txPr>
+  <c:externalData r:id="rId3">
+    <c:autoUpdate val="0"/>
+  </c:externalData>
+</c:chartSpace>
+</file>
+
 <file path=word/charts/colors1.xml><?xml version="1.0" encoding="utf-8"?>
 <cs:colorStyle xmlns:cs="http://schemas.microsoft.com/office/drawing/2012/chartStyle" xmlns:a="http://schemas.openxmlformats.org/drawingml/2006/main" meth="cycle" id="10">
   <a:schemeClr val="accent1"/>
@@ -27285,7 +28668,550 @@
 </cs:colorStyle>
 </file>
 
+<file path=word/charts/colors2.xml><?xml version="1.0" encoding="utf-8"?>
+<cs:colorStyle xmlns:cs="http://schemas.microsoft.com/office/drawing/2012/chartStyle" xmlns:a="http://schemas.openxmlformats.org/drawingml/2006/main" meth="cycle" id="10">
+  <a:schemeClr val="accent1"/>
+  <a:schemeClr val="accent2"/>
+  <a:schemeClr val="accent3"/>
+  <a:schemeClr val="accent4"/>
+  <a:schemeClr val="accent5"/>
+  <a:schemeClr val="accent6"/>
+  <cs:variation/>
+  <cs:variation>
+    <a:lumMod val="60000"/>
+  </cs:variation>
+  <cs:variation>
+    <a:lumMod val="80000"/>
+    <a:lumOff val="20000"/>
+  </cs:variation>
+  <cs:variation>
+    <a:lumMod val="80000"/>
+  </cs:variation>
+  <cs:variation>
+    <a:lumMod val="60000"/>
+    <a:lumOff val="40000"/>
+  </cs:variation>
+  <cs:variation>
+    <a:lumMod val="50000"/>
+  </cs:variation>
+  <cs:variation>
+    <a:lumMod val="70000"/>
+    <a:lumOff val="30000"/>
+  </cs:variation>
+  <cs:variation>
+    <a:lumMod val="70000"/>
+  </cs:variation>
+  <cs:variation>
+    <a:lumMod val="50000"/>
+    <a:lumOff val="50000"/>
+  </cs:variation>
+</cs:colorStyle>
+</file>
+
 <file path=word/charts/style1.xml><?xml version="1.0" encoding="utf-8"?>
+<cs:chartStyle xmlns:cs="http://schemas.microsoft.com/office/drawing/2012/chartStyle" xmlns:a="http://schemas.openxmlformats.org/drawingml/2006/main" id="332">
+  <cs:axisTitle>
+    <cs:lnRef idx="0"/>
+    <cs:fillRef idx="0"/>
+    <cs:effectRef idx="0"/>
+    <cs:fontRef idx="minor">
+      <a:schemeClr val="tx1">
+        <a:lumMod val="65000"/>
+        <a:lumOff val="35000"/>
+      </a:schemeClr>
+    </cs:fontRef>
+    <cs:defRPr sz="1000" kern="1200"/>
+  </cs:axisTitle>
+  <cs:categoryAxis>
+    <cs:lnRef idx="0"/>
+    <cs:fillRef idx="0"/>
+    <cs:effectRef idx="0"/>
+    <cs:fontRef idx="minor">
+      <a:schemeClr val="tx1">
+        <a:lumMod val="65000"/>
+        <a:lumOff val="35000"/>
+      </a:schemeClr>
+    </cs:fontRef>
+    <cs:spPr>
+      <a:ln w="9525" cap="flat" cmpd="sng" algn="ctr">
+        <a:solidFill>
+          <a:schemeClr val="tx1">
+            <a:lumMod val="15000"/>
+            <a:lumOff val="85000"/>
+          </a:schemeClr>
+        </a:solidFill>
+        <a:round/>
+      </a:ln>
+    </cs:spPr>
+    <cs:defRPr sz="900" kern="1200"/>
+  </cs:categoryAxis>
+  <cs:chartArea mods="allowNoFillOverride allowNoLineOverride">
+    <cs:lnRef idx="0"/>
+    <cs:fillRef idx="0"/>
+    <cs:effectRef idx="0"/>
+    <cs:fontRef idx="minor">
+      <a:schemeClr val="tx1"/>
+    </cs:fontRef>
+    <cs:spPr>
+      <a:solidFill>
+        <a:schemeClr val="bg1"/>
+      </a:solidFill>
+      <a:ln w="9525" cap="flat" cmpd="sng" algn="ctr">
+        <a:solidFill>
+          <a:schemeClr val="tx1">
+            <a:lumMod val="15000"/>
+            <a:lumOff val="85000"/>
+          </a:schemeClr>
+        </a:solidFill>
+        <a:round/>
+      </a:ln>
+    </cs:spPr>
+    <cs:defRPr sz="1000" kern="1200"/>
+  </cs:chartArea>
+  <cs:dataLabel>
+    <cs:lnRef idx="0"/>
+    <cs:fillRef idx="0"/>
+    <cs:effectRef idx="0"/>
+    <cs:fontRef idx="minor">
+      <a:schemeClr val="tx1">
+        <a:lumMod val="75000"/>
+        <a:lumOff val="25000"/>
+      </a:schemeClr>
+    </cs:fontRef>
+    <cs:defRPr sz="900" kern="1200"/>
+  </cs:dataLabel>
+  <cs:dataLabelCallout>
+    <cs:lnRef idx="0"/>
+    <cs:fillRef idx="0"/>
+    <cs:effectRef idx="0"/>
+    <cs:fontRef idx="minor">
+      <a:schemeClr val="dk1">
+        <a:lumMod val="65000"/>
+        <a:lumOff val="35000"/>
+      </a:schemeClr>
+    </cs:fontRef>
+    <cs:spPr>
+      <a:solidFill>
+        <a:schemeClr val="lt1"/>
+      </a:solidFill>
+      <a:ln>
+        <a:solidFill>
+          <a:schemeClr val="dk1">
+            <a:lumMod val="25000"/>
+            <a:lumOff val="75000"/>
+          </a:schemeClr>
+        </a:solidFill>
+      </a:ln>
+    </cs:spPr>
+    <cs:defRPr sz="900" kern="1200"/>
+    <cs:bodyPr rot="0" spcFirstLastPara="1" vertOverflow="clip" horzOverflow="clip" vert="horz" wrap="square" lIns="36576" tIns="18288" rIns="36576" bIns="18288" anchor="ctr" anchorCtr="1">
+      <a:spAutoFit/>
+    </cs:bodyPr>
+  </cs:dataLabelCallout>
+  <cs:dataPoint>
+    <cs:lnRef idx="0"/>
+    <cs:fillRef idx="1">
+      <cs:styleClr val="auto"/>
+    </cs:fillRef>
+    <cs:effectRef idx="0"/>
+    <cs:fontRef idx="minor">
+      <a:schemeClr val="tx1"/>
+    </cs:fontRef>
+  </cs:dataPoint>
+  <cs:dataPoint3D>
+    <cs:lnRef idx="0"/>
+    <cs:fillRef idx="1">
+      <cs:styleClr val="auto"/>
+    </cs:fillRef>
+    <cs:effectRef idx="0"/>
+    <cs:fontRef idx="minor">
+      <a:schemeClr val="tx1"/>
+    </cs:fontRef>
+  </cs:dataPoint3D>
+  <cs:dataPointLine>
+    <cs:lnRef idx="0">
+      <cs:styleClr val="auto"/>
+    </cs:lnRef>
+    <cs:fillRef idx="1"/>
+    <cs:effectRef idx="0"/>
+    <cs:fontRef idx="minor">
+      <a:schemeClr val="tx1"/>
+    </cs:fontRef>
+    <cs:spPr>
+      <a:ln w="28575" cap="rnd">
+        <a:solidFill>
+          <a:schemeClr val="phClr"/>
+        </a:solidFill>
+        <a:round/>
+      </a:ln>
+    </cs:spPr>
+  </cs:dataPointLine>
+  <cs:dataPointMarker>
+    <cs:lnRef idx="0">
+      <cs:styleClr val="auto"/>
+    </cs:lnRef>
+    <cs:fillRef idx="1">
+      <cs:styleClr val="auto"/>
+    </cs:fillRef>
+    <cs:effectRef idx="0"/>
+    <cs:fontRef idx="minor">
+      <a:schemeClr val="tx1"/>
+    </cs:fontRef>
+    <cs:spPr>
+      <a:ln w="9525">
+        <a:solidFill>
+          <a:schemeClr val="phClr"/>
+        </a:solidFill>
+      </a:ln>
+    </cs:spPr>
+  </cs:dataPointMarker>
+  <cs:dataPointMarkerLayout symbol="circle" size="5"/>
+  <cs:dataPointWireframe>
+    <cs:lnRef idx="0">
+      <cs:styleClr val="auto"/>
+    </cs:lnRef>
+    <cs:fillRef idx="1"/>
+    <cs:effectRef idx="0"/>
+    <cs:fontRef idx="minor">
+      <a:schemeClr val="tx1"/>
+    </cs:fontRef>
+    <cs:spPr>
+      <a:ln w="9525" cap="rnd">
+        <a:solidFill>
+          <a:schemeClr val="phClr"/>
+        </a:solidFill>
+        <a:round/>
+      </a:ln>
+    </cs:spPr>
+  </cs:dataPointWireframe>
+  <cs:dataTable>
+    <cs:lnRef idx="0"/>
+    <cs:fillRef idx="0"/>
+    <cs:effectRef idx="0"/>
+    <cs:fontRef idx="minor">
+      <a:schemeClr val="tx1">
+        <a:lumMod val="65000"/>
+        <a:lumOff val="35000"/>
+      </a:schemeClr>
+    </cs:fontRef>
+    <cs:spPr>
+      <a:noFill/>
+      <a:ln w="9525" cap="flat" cmpd="sng" algn="ctr">
+        <a:solidFill>
+          <a:schemeClr val="tx1">
+            <a:lumMod val="15000"/>
+            <a:lumOff val="85000"/>
+          </a:schemeClr>
+        </a:solidFill>
+        <a:round/>
+      </a:ln>
+    </cs:spPr>
+    <cs:defRPr sz="900" kern="1200"/>
+  </cs:dataTable>
+  <cs:downBar>
+    <cs:lnRef idx="0"/>
+    <cs:fillRef idx="0"/>
+    <cs:effectRef idx="0"/>
+    <cs:fontRef idx="minor">
+      <a:schemeClr val="dk1"/>
+    </cs:fontRef>
+    <cs:spPr>
+      <a:solidFill>
+        <a:schemeClr val="dk1">
+          <a:lumMod val="65000"/>
+          <a:lumOff val="35000"/>
+        </a:schemeClr>
+      </a:solidFill>
+      <a:ln w="9525">
+        <a:solidFill>
+          <a:schemeClr val="tx1">
+            <a:lumMod val="65000"/>
+            <a:lumOff val="35000"/>
+          </a:schemeClr>
+        </a:solidFill>
+      </a:ln>
+    </cs:spPr>
+  </cs:downBar>
+  <cs:dropLine>
+    <cs:lnRef idx="0"/>
+    <cs:fillRef idx="0"/>
+    <cs:effectRef idx="0"/>
+    <cs:fontRef idx="minor">
+      <a:schemeClr val="tx1"/>
+    </cs:fontRef>
+    <cs:spPr>
+      <a:ln w="9525" cap="flat" cmpd="sng" algn="ctr">
+        <a:solidFill>
+          <a:schemeClr val="tx1">
+            <a:lumMod val="35000"/>
+            <a:lumOff val="65000"/>
+          </a:schemeClr>
+        </a:solidFill>
+        <a:round/>
+      </a:ln>
+    </cs:spPr>
+  </cs:dropLine>
+  <cs:errorBar>
+    <cs:lnRef idx="0"/>
+    <cs:fillRef idx="0"/>
+    <cs:effectRef idx="0"/>
+    <cs:fontRef idx="minor">
+      <a:schemeClr val="tx1"/>
+    </cs:fontRef>
+    <cs:spPr>
+      <a:ln w="9525" cap="flat" cmpd="sng" algn="ctr">
+        <a:solidFill>
+          <a:schemeClr val="tx1">
+            <a:lumMod val="65000"/>
+            <a:lumOff val="35000"/>
+          </a:schemeClr>
+        </a:solidFill>
+        <a:round/>
+      </a:ln>
+    </cs:spPr>
+  </cs:errorBar>
+  <cs:floor>
+    <cs:lnRef idx="0"/>
+    <cs:fillRef idx="0"/>
+    <cs:effectRef idx="0"/>
+    <cs:fontRef idx="minor">
+      <a:schemeClr val="tx1"/>
+    </cs:fontRef>
+    <cs:spPr>
+      <a:noFill/>
+      <a:ln>
+        <a:noFill/>
+      </a:ln>
+    </cs:spPr>
+  </cs:floor>
+  <cs:gridlineMajor>
+    <cs:lnRef idx="0"/>
+    <cs:fillRef idx="0"/>
+    <cs:effectRef idx="0"/>
+    <cs:fontRef idx="minor">
+      <a:schemeClr val="tx1"/>
+    </cs:fontRef>
+    <cs:spPr>
+      <a:ln w="9525" cap="flat" cmpd="sng" algn="ctr">
+        <a:solidFill>
+          <a:schemeClr val="tx1">
+            <a:lumMod val="15000"/>
+            <a:lumOff val="85000"/>
+          </a:schemeClr>
+        </a:solidFill>
+        <a:round/>
+      </a:ln>
+    </cs:spPr>
+  </cs:gridlineMajor>
+  <cs:gridlineMinor>
+    <cs:lnRef idx="0"/>
+    <cs:fillRef idx="0"/>
+    <cs:effectRef idx="0"/>
+    <cs:fontRef idx="minor">
+      <a:schemeClr val="tx1"/>
+    </cs:fontRef>
+    <cs:spPr>
+      <a:ln w="9525" cap="flat" cmpd="sng" algn="ctr">
+        <a:solidFill>
+          <a:schemeClr val="tx1">
+            <a:lumMod val="5000"/>
+            <a:lumOff val="95000"/>
+          </a:schemeClr>
+        </a:solidFill>
+        <a:round/>
+      </a:ln>
+    </cs:spPr>
+  </cs:gridlineMinor>
+  <cs:hiLoLine>
+    <cs:lnRef idx="0"/>
+    <cs:fillRef idx="0"/>
+    <cs:effectRef idx="0"/>
+    <cs:fontRef idx="minor">
+      <a:schemeClr val="tx1"/>
+    </cs:fontRef>
+    <cs:spPr>
+      <a:ln w="9525" cap="flat" cmpd="sng" algn="ctr">
+        <a:solidFill>
+          <a:schemeClr val="tx1">
+            <a:lumMod val="75000"/>
+            <a:lumOff val="25000"/>
+          </a:schemeClr>
+        </a:solidFill>
+        <a:round/>
+      </a:ln>
+    </cs:spPr>
+  </cs:hiLoLine>
+  <cs:leaderLine>
+    <cs:lnRef idx="0"/>
+    <cs:fillRef idx="0"/>
+    <cs:effectRef idx="0"/>
+    <cs:fontRef idx="minor">
+      <a:schemeClr val="tx1"/>
+    </cs:fontRef>
+    <cs:spPr>
+      <a:ln w="9525" cap="flat" cmpd="sng" algn="ctr">
+        <a:solidFill>
+          <a:schemeClr val="tx1">
+            <a:lumMod val="35000"/>
+            <a:lumOff val="65000"/>
+          </a:schemeClr>
+        </a:solidFill>
+        <a:round/>
+      </a:ln>
+    </cs:spPr>
+  </cs:leaderLine>
+  <cs:legend>
+    <cs:lnRef idx="0"/>
+    <cs:fillRef idx="0"/>
+    <cs:effectRef idx="0"/>
+    <cs:fontRef idx="minor">
+      <a:schemeClr val="tx1">
+        <a:lumMod val="65000"/>
+        <a:lumOff val="35000"/>
+      </a:schemeClr>
+    </cs:fontRef>
+    <cs:defRPr sz="900" kern="1200"/>
+  </cs:legend>
+  <cs:plotArea mods="allowNoFillOverride allowNoLineOverride">
+    <cs:lnRef idx="0"/>
+    <cs:fillRef idx="0"/>
+    <cs:effectRef idx="0"/>
+    <cs:fontRef idx="minor">
+      <a:schemeClr val="tx1"/>
+    </cs:fontRef>
+  </cs:plotArea>
+  <cs:plotArea3D mods="allowNoFillOverride allowNoLineOverride">
+    <cs:lnRef idx="0"/>
+    <cs:fillRef idx="0"/>
+    <cs:effectRef idx="0"/>
+    <cs:fontRef idx="minor">
+      <a:schemeClr val="tx1"/>
+    </cs:fontRef>
+  </cs:plotArea3D>
+  <cs:seriesAxis>
+    <cs:lnRef idx="0"/>
+    <cs:fillRef idx="0"/>
+    <cs:effectRef idx="0"/>
+    <cs:fontRef idx="minor">
+      <a:schemeClr val="tx1">
+        <a:lumMod val="65000"/>
+        <a:lumOff val="35000"/>
+      </a:schemeClr>
+    </cs:fontRef>
+    <cs:defRPr sz="900" kern="1200"/>
+  </cs:seriesAxis>
+  <cs:seriesLine>
+    <cs:lnRef idx="0"/>
+    <cs:fillRef idx="0"/>
+    <cs:effectRef idx="0"/>
+    <cs:fontRef idx="minor">
+      <a:schemeClr val="tx1"/>
+    </cs:fontRef>
+    <cs:spPr>
+      <a:ln w="9525" cap="flat" cmpd="sng" algn="ctr">
+        <a:solidFill>
+          <a:schemeClr val="tx1">
+            <a:lumMod val="35000"/>
+            <a:lumOff val="65000"/>
+          </a:schemeClr>
+        </a:solidFill>
+        <a:round/>
+      </a:ln>
+    </cs:spPr>
+  </cs:seriesLine>
+  <cs:title>
+    <cs:lnRef idx="0"/>
+    <cs:fillRef idx="0"/>
+    <cs:effectRef idx="0"/>
+    <cs:fontRef idx="minor">
+      <a:schemeClr val="tx1">
+        <a:lumMod val="65000"/>
+        <a:lumOff val="35000"/>
+      </a:schemeClr>
+    </cs:fontRef>
+    <cs:defRPr sz="1400" b="0" kern="1200" spc="0" baseline="0"/>
+  </cs:title>
+  <cs:trendline>
+    <cs:lnRef idx="0">
+      <cs:styleClr val="auto"/>
+    </cs:lnRef>
+    <cs:fillRef idx="0"/>
+    <cs:effectRef idx="0"/>
+    <cs:fontRef idx="minor">
+      <a:schemeClr val="tx1"/>
+    </cs:fontRef>
+    <cs:spPr>
+      <a:ln w="19050" cap="rnd">
+        <a:solidFill>
+          <a:schemeClr val="phClr"/>
+        </a:solidFill>
+        <a:prstDash val="sysDot"/>
+      </a:ln>
+    </cs:spPr>
+  </cs:trendline>
+  <cs:trendlineLabel>
+    <cs:lnRef idx="0"/>
+    <cs:fillRef idx="0"/>
+    <cs:effectRef idx="0"/>
+    <cs:fontRef idx="minor">
+      <a:schemeClr val="tx1">
+        <a:lumMod val="65000"/>
+        <a:lumOff val="35000"/>
+      </a:schemeClr>
+    </cs:fontRef>
+    <cs:defRPr sz="900" kern="1200"/>
+  </cs:trendlineLabel>
+  <cs:upBar>
+    <cs:lnRef idx="0"/>
+    <cs:fillRef idx="0"/>
+    <cs:effectRef idx="0"/>
+    <cs:fontRef idx="minor">
+      <a:schemeClr val="dk1"/>
+    </cs:fontRef>
+    <cs:spPr>
+      <a:solidFill>
+        <a:schemeClr val="lt1"/>
+      </a:solidFill>
+      <a:ln w="9525">
+        <a:solidFill>
+          <a:schemeClr val="tx1">
+            <a:lumMod val="15000"/>
+            <a:lumOff val="85000"/>
+          </a:schemeClr>
+        </a:solidFill>
+      </a:ln>
+    </cs:spPr>
+  </cs:upBar>
+  <cs:valueAxis>
+    <cs:lnRef idx="0"/>
+    <cs:fillRef idx="0"/>
+    <cs:effectRef idx="0"/>
+    <cs:fontRef idx="minor">
+      <a:schemeClr val="tx1">
+        <a:lumMod val="65000"/>
+        <a:lumOff val="35000"/>
+      </a:schemeClr>
+    </cs:fontRef>
+    <cs:defRPr sz="900" kern="1200"/>
+  </cs:valueAxis>
+  <cs:wall>
+    <cs:lnRef idx="0"/>
+    <cs:fillRef idx="0"/>
+    <cs:effectRef idx="0"/>
+    <cs:fontRef idx="minor">
+      <a:schemeClr val="tx1"/>
+    </cs:fontRef>
+    <cs:spPr>
+      <a:noFill/>
+      <a:ln>
+        <a:noFill/>
+      </a:ln>
+    </cs:spPr>
+  </cs:wall>
+</cs:chartStyle>
+</file>
+
+<file path=word/charts/style2.xml><?xml version="1.0" encoding="utf-8"?>
 <cs:chartStyle xmlns:cs="http://schemas.microsoft.com/office/drawing/2012/chartStyle" xmlns:a="http://schemas.openxmlformats.org/drawingml/2006/main" id="332">
   <cs:axisTitle>
     <cs:lnRef idx="0"/>
@@ -28054,7 +29980,7 @@
 </file>
 
 <file path=customXml/itemProps1.xml><?xml version="1.0" encoding="utf-8"?>
-<ds:datastoreItem xmlns:ds="http://schemas.openxmlformats.org/officeDocument/2006/customXml" ds:itemID="{9098BE60-1467-4A7B-82C2-12C8AE6CF47F}">
+<ds:datastoreItem xmlns:ds="http://schemas.openxmlformats.org/officeDocument/2006/customXml" ds:itemID="{2DB144FD-4589-45C8-ACD2-866E518516C8}">
   <ds:schemaRefs>
     <ds:schemaRef ds:uri="http://schemas.openxmlformats.org/officeDocument/2006/bibliography"/>
   </ds:schemaRefs>

</xml_diff>